<commit_message>
studying for micro and writing the DLD lab 1 report
</commit_message>
<xml_diff>
--- a/DLD Lab/Ex 1/Ex1.docx
+++ b/DLD Lab/Ex 1/Ex1.docx
@@ -46,10 +46,20 @@
         <w:spacing w:after="0"/>
         <w:ind w:left="720"/>
       </w:pPr>
+      <w:proofErr w:type="spellStart"/>
       <w:r>
         <w:lastRenderedPageBreak/>
-        <w:t>Nazanin Sabri</w:t>
-      </w:r>
+        <w:t>Nazanin</w:t>
+      </w:r>
+      <w:proofErr w:type="spellEnd"/>
+      <w:r>
+        <w:t xml:space="preserve"> </w:t>
+      </w:r>
+      <w:proofErr w:type="spellStart"/>
+      <w:r>
+        <w:t>Sabri</w:t>
+      </w:r>
+      <w:proofErr w:type="spellEnd"/>
     </w:p>
     <w:p>
       <w:pPr>
@@ -89,6 +99,7 @@
           <w:lang w:val="en-GB" w:eastAsia="en-GB"/>
         </w:rPr>
       </w:pPr>
+      <w:proofErr w:type="gramStart"/>
       <w:r>
         <w:rPr>
           <w:i/>
@@ -101,6 +112,7 @@
         </w:rPr>
         <w:t>nazanin.sabrii@gmail.com</w:t>
       </w:r>
+      <w:proofErr w:type="gramEnd"/>
     </w:p>
     <w:p>
       <w:pPr>
@@ -108,10 +120,20 @@
         <w:spacing w:after="0"/>
         <w:ind w:left="720"/>
       </w:pPr>
+      <w:proofErr w:type="spellStart"/>
       <w:r>
         <w:lastRenderedPageBreak/>
-        <w:t>Nima Jarrahiyan</w:t>
-      </w:r>
+        <w:t>Nima</w:t>
+      </w:r>
+      <w:proofErr w:type="spellEnd"/>
+      <w:r>
+        <w:t xml:space="preserve"> </w:t>
+      </w:r>
+      <w:proofErr w:type="spellStart"/>
+      <w:r>
+        <w:t>Jarrahiyan</w:t>
+      </w:r>
+      <w:proofErr w:type="spellEnd"/>
     </w:p>
     <w:p>
       <w:pPr>
@@ -151,6 +173,7 @@
           <w:lang w:val="en-GB" w:eastAsia="en-GB"/>
         </w:rPr>
       </w:pPr>
+      <w:proofErr w:type="gramStart"/>
       <w:r>
         <w:rPr>
           <w:i/>
@@ -163,6 +186,7 @@
         </w:rPr>
         <w:t>jarrahian.nima76@gmail.com</w:t>
       </w:r>
+      <w:proofErr w:type="gramEnd"/>
     </w:p>
     <w:p>
       <w:pPr>
@@ -220,6 +244,7 @@
       <w:r>
         <w:rPr>
           <w:rStyle w:val="IEEEAbstractHeadingChar"/>
+          <w:b/>
         </w:rPr>
         <w:lastRenderedPageBreak/>
         <w:t>Ab</w:t>
@@ -227,17 +252,22 @@
       <w:r>
         <w:rPr>
           <w:rStyle w:val="IEEEAbstractHeadingChar"/>
+          <w:b/>
         </w:rPr>
         <w:t>s</w:t>
       </w:r>
       <w:r>
         <w:rPr>
           <w:rStyle w:val="IEEEAbstractHeadingChar"/>
+          <w:b/>
         </w:rPr>
         <w:t>tract</w:t>
       </w:r>
       <w:r>
-        <w:t xml:space="preserve">— </w:t>
+        <w:rPr>
+          <w:b w:val="0"/>
+        </w:rPr>
+        <w:t>—</w:t>
       </w:r>
       <w:r>
         <w:t xml:space="preserve">working with FPGAs, </w:t>
@@ -468,16 +498,32 @@
       <w:r>
         <w:t xml:space="preserve">Fig. </w:t>
       </w:r>
-      <w:fldSimple w:instr=" SEQ Fig. \* ARABIC  \* MERGEFORMAT ">
-        <w:r>
-          <w:rPr>
-            <w:noProof/>
-          </w:rPr>
-          <w:t>1</w:t>
-        </w:r>
-      </w:fldSimple>
-      <w:r>
-        <w:t xml:space="preserve">  Example of a ring oscillator output signal</w:t>
+      <w:r>
+        <w:fldChar w:fldCharType="begin"/>
+      </w:r>
+      <w:r>
+        <w:instrText xml:space="preserve"> SEQ Fig. \* ARABIC  \* MERGEFORMAT </w:instrText>
+      </w:r>
+      <w:r>
+        <w:fldChar w:fldCharType="separate"/>
+      </w:r>
+      <w:r>
+        <w:rPr>
+          <w:noProof/>
+        </w:rPr>
+        <w:t>1</w:t>
+      </w:r>
+      <w:r>
+        <w:rPr>
+          <w:noProof/>
+        </w:rPr>
+        <w:fldChar w:fldCharType="end"/>
+      </w:r>
+      <w:r>
+        <w:t xml:space="preserve"> Example</w:t>
+      </w:r>
+      <w:r>
+        <w:t xml:space="preserve"> of a ring oscillator output signal</w:t>
       </w:r>
     </w:p>
     <w:p>
@@ -540,10 +586,7 @@
         <w:pStyle w:val="IEEEParagraph"/>
       </w:pPr>
       <w:r>
-        <w:t>2)</w:t>
-      </w:r>
-      <w:r>
-        <w:t xml:space="preserve"> The required frequencies are:</w:t>
+        <w:t>The required frequencies are:</w:t>
       </w:r>
     </w:p>
     <w:p>
@@ -588,7 +631,21 @@
         <w:rPr>
           <w:rFonts w:ascii="Times" w:hAnsi="Times"/>
         </w:rPr>
-        <w:t xml:space="preserve">10 KOhm, f = </w:t>
+        <w:t xml:space="preserve">10 </w:t>
+      </w:r>
+      <w:proofErr w:type="spellStart"/>
+      <w:r>
+        <w:rPr>
+          <w:rFonts w:ascii="Times" w:hAnsi="Times"/>
+        </w:rPr>
+        <w:t>KOhm</w:t>
+      </w:r>
+      <w:proofErr w:type="spellEnd"/>
+      <w:r>
+        <w:rPr>
+          <w:rFonts w:ascii="Times" w:hAnsi="Times"/>
+        </w:rPr>
+        <w:t xml:space="preserve">, f = </w:t>
       </w:r>
     </w:p>
     <w:p>
@@ -603,98 +660,21 @@
         <w:rPr>
           <w:rFonts w:ascii="Times" w:hAnsi="Times"/>
         </w:rPr>
-        <w:t xml:space="preserve">100 KOhm, f = </w:t>
-      </w:r>
-    </w:p>
-    <w:p>
-      <w:pPr>
-        <w:pStyle w:val="IEEEParagraph"/>
-        <w:ind w:firstLine="720"/>
-      </w:pPr>
-    </w:p>
-    <w:p>
-      <w:pPr>
-        <w:pStyle w:val="IEEEParagraph"/>
-      </w:pPr>
-      <w:r>
-        <w:t xml:space="preserve">Every word in a title </w:t>
-      </w:r>
-      <w:r>
-        <w:t xml:space="preserve">must be </w:t>
-      </w:r>
-      <w:r>
-        <w:t>capitalized except for short minor words such as “a”, “an”, “and”, “as”, “at”, “by”, “for”, “from”, “if”, “in”, “into”, “on”, “or”, “of”, “the”, “to”, “with”.</w:t>
-      </w:r>
-    </w:p>
-    <w:p>
-      <w:pPr>
-        <w:pStyle w:val="IEEEParagraph"/>
-      </w:pPr>
-      <w:r>
-        <w:t>Author details must not show</w:t>
-      </w:r>
-      <w:r>
-        <w:t xml:space="preserve"> </w:t>
-      </w:r>
-      <w:r>
-        <w:t xml:space="preserve">any </w:t>
-      </w:r>
-      <w:r>
-        <w:t xml:space="preserve">professional title (e.g. Managing Director), </w:t>
-      </w:r>
-      <w:r>
-        <w:t xml:space="preserve">any </w:t>
-      </w:r>
-      <w:r>
-        <w:t>academic title (e.g. Dr.)</w:t>
-      </w:r>
-      <w:r>
-        <w:t xml:space="preserve"> or</w:t>
-      </w:r>
-      <w:r>
-        <w:t xml:space="preserve"> </w:t>
-      </w:r>
-      <w:r>
-        <w:t xml:space="preserve">any </w:t>
-      </w:r>
-      <w:r>
-        <w:t xml:space="preserve">membership </w:t>
-      </w:r>
-      <w:r>
-        <w:t>of any professional organization</w:t>
-      </w:r>
-      <w:r>
-        <w:t xml:space="preserve"> (e.g. Senior Member IEEE)</w:t>
-      </w:r>
-      <w:r>
-        <w:t>.</w:t>
-      </w:r>
-    </w:p>
-    <w:p>
-      <w:pPr>
-        <w:pStyle w:val="IEEEParagraph"/>
-      </w:pPr>
-      <w:r>
-        <w:t xml:space="preserve">To avoid confusion, </w:t>
-      </w:r>
-      <w:r>
-        <w:t>the family name must be written as the last part of each author name (e.g. John A.K. Smith).</w:t>
-      </w:r>
-    </w:p>
-    <w:p>
-      <w:pPr>
-        <w:pStyle w:val="IEEEParagraph"/>
-      </w:pPr>
-      <w:r>
-        <w:t>Each affiliation must include, at the very least, the name of the company and the name of the country where the author is based (e.g. Causal Productions Pty Ltd, Australia).</w:t>
-      </w:r>
-    </w:p>
-    <w:p>
-      <w:pPr>
-        <w:pStyle w:val="IEEEParagraph"/>
-      </w:pPr>
-      <w:r>
-        <w:t>Email address is compulsory for the corresponding author.</w:t>
+        <w:t xml:space="preserve">100 </w:t>
+      </w:r>
+      <w:proofErr w:type="spellStart"/>
+      <w:r>
+        <w:rPr>
+          <w:rFonts w:ascii="Times" w:hAnsi="Times"/>
+        </w:rPr>
+        <w:t>KOhm</w:t>
+      </w:r>
+      <w:proofErr w:type="spellEnd"/>
+      <w:r>
+        <w:rPr>
+          <w:rFonts w:ascii="Times" w:hAnsi="Times"/>
+        </w:rPr>
+        <w:t xml:space="preserve">, f = </w:t>
       </w:r>
     </w:p>
     <w:p>
@@ -780,7 +760,15 @@
         <w:pStyle w:val="IEEEParagraph"/>
       </w:pPr>
       <w:r>
-        <w:t>In order to work with the FPGA, we need to make sure that the input signal is a steady square signal of 3.3 volts.</w:t>
+        <w:t xml:space="preserve">In order to work with the FPGA, we need to make sure that </w:t>
+      </w:r>
+      <w:proofErr w:type="gramStart"/>
+      <w:r>
+        <w:t>the</w:t>
+      </w:r>
+      <w:proofErr w:type="gramEnd"/>
+      <w:r>
+        <w:t xml:space="preserve"> input signal is a steady square signal of 3.3 volts.</w:t>
       </w:r>
     </w:p>
     <w:p>
@@ -789,6 +777,40 @@
       </w:pPr>
       <w:r>
         <w:t>To build such a signal we went through the following steps:</w:t>
+      </w:r>
+    </w:p>
+    <w:p>
+      <w:pPr>
+        <w:pStyle w:val="IEEEHeading3"/>
+        <w:rPr>
+          <w:lang w:val="en-US"/>
+        </w:rPr>
+      </w:pPr>
+      <w:r>
+        <w:rPr>
+          <w:lang w:val="en-US"/>
+        </w:rPr>
+        <w:t>Oscillator: we used the oscillator made in part 2 (A), to generate a clock fre</w:t>
+      </w:r>
+      <w:r>
+        <w:rPr>
+          <w:lang w:val="en-US"/>
+        </w:rPr>
+        <w:t xml:space="preserve">quency. </w:t>
+      </w:r>
+    </w:p>
+    <w:p>
+      <w:pPr>
+        <w:pStyle w:val="IEEEHeading3"/>
+        <w:rPr>
+          <w:lang w:val="en-US"/>
+        </w:rPr>
+      </w:pPr>
+      <w:r>
+        <w:rPr>
+          <w:lang w:val="en-US"/>
+        </w:rPr>
+        <w:t>Counter: Using the counter of part 2 (D), we divided the oscillator frequency. More on how that was done is available in the mentioned section of the report. (Part 2 – D)</w:t>
       </w:r>
     </w:p>
     <w:p>
@@ -817,10 +839,19 @@
         <w:ind w:firstLine="270"/>
       </w:pPr>
       <w:r>
-        <w:t xml:space="preserve">We then passed on the previously created output of the counter to the 74ls74 as a clock generator. </w:t>
-      </w:r>
-      <w:r>
-        <w:t xml:space="preserve">The output of 74ls74 was then converted to a 3.3v signal using the voltage converter and then passed to the FPGA as an entry signal. </w:t>
+        <w:rPr>
+          <w:i w:val="0"/>
+        </w:rPr>
+        <w:t xml:space="preserve">We then passed on the output of the counter to the 74ls74 as a clock generator. </w:t>
+      </w:r>
+      <w:r>
+        <w:rPr>
+          <w:i w:val="0"/>
+        </w:rPr>
+        <w:t>The output of 74ls74 was then converted to a 3.3v signal using the voltage converter and then passed to the FPGA as an entry signal</w:t>
+      </w:r>
+      <w:r>
+        <w:t xml:space="preserve">. </w:t>
       </w:r>
     </w:p>
     <w:p>
@@ -831,14 +862,18 @@
         <w:t xml:space="preserve">We faced some difficulties </w:t>
       </w:r>
       <w:r>
-        <w:t xml:space="preserve">in converting the output voltage. To solve the problem we used FPGA as a source for the 3.3 v. </w:t>
-      </w:r>
-      <w:bookmarkStart w:id="0" w:name="_GoBack"/>
-      <w:bookmarkEnd w:id="0"/>
-    </w:p>
-    <w:p>
-      <w:pPr>
-        <w:pStyle w:val="IEEEHeading2"/>
+        <w:t>in converting the output voltage. To solve the problem we us</w:t>
+      </w:r>
+      <w:r>
+        <w:t>ed FPGA as a source for the 3.3</w:t>
+      </w:r>
+      <w:r>
+        <w:t xml:space="preserve">v. </w:t>
+      </w:r>
+    </w:p>
+    <w:p>
+      <w:pPr>
+        <w:pStyle w:val="IEEEParagraph"/>
         <w:rPr>
           <w:lang w:val="en-GB"/>
         </w:rPr>
@@ -847,7 +882,7 @@
         <w:rPr>
           <w:lang w:val="en-GB"/>
         </w:rPr>
-        <w:t>Figures and Tables</w:t>
+        <w:t xml:space="preserve">Following the steps of the appendix available in the end of the lab 1 we created a project in Quartus, using the VHDL code and the data sheet of out FPGA we assigned the pins and then compiled and ran the program. </w:t>
       </w:r>
     </w:p>
     <w:p>
@@ -861,180 +896,57 @@
         <w:rPr>
           <w:lang w:val="en-GB"/>
         </w:rPr>
+        <w:t xml:space="preserve">The 7 </w:t>
+      </w:r>
+      <w:r>
+        <w:rPr>
+          <w:lang w:val="en-GB"/>
+        </w:rPr>
+        <w:t>segments</w:t>
+      </w:r>
+      <w:r>
+        <w:rPr>
+          <w:lang w:val="en-GB"/>
+        </w:rPr>
+        <w:t xml:space="preserve"> </w:t>
+      </w:r>
+      <w:r>
+        <w:rPr>
+          <w:lang w:val="en-GB"/>
+        </w:rPr>
+        <w:t>displayed how</w:t>
+      </w:r>
+      <w:r>
+        <w:rPr>
+          <w:lang w:val="en-GB"/>
+        </w:rPr>
+        <w:t xml:space="preserve"> many local (FPGA) clock cycles our signal was.</w:t>
+      </w:r>
+    </w:p>
+    <w:p>
+      <w:pPr>
+        <w:pStyle w:val="IEEEParagraph"/>
+        <w:rPr>
+          <w:lang w:val="en-GB"/>
+        </w:rPr>
+      </w:pPr>
+      <w:r>
+        <w:rPr>
+          <w:lang w:val="en-GB"/>
+        </w:rPr>
         <w:lastRenderedPageBreak/>
-        <w:t xml:space="preserve">Figures and tables must be centered in the column.  </w:t>
-      </w:r>
-      <w:r>
-        <w:rPr>
-          <w:lang w:val="en-GB"/>
-        </w:rPr>
-        <w:t xml:space="preserve">Large figures and tables may span across both columns.  Any table or figure that takes up more than 1 column width must be positioned </w:t>
-      </w:r>
-      <w:r>
-        <w:rPr>
-          <w:lang w:val="en-GB"/>
-        </w:rPr>
-        <w:t xml:space="preserve">either </w:t>
-      </w:r>
-      <w:r>
-        <w:rPr>
-          <w:lang w:val="en-GB"/>
-        </w:rPr>
-        <w:t>at the to</w:t>
-      </w:r>
-      <w:r>
-        <w:rPr>
-          <w:lang w:val="en-GB"/>
-        </w:rPr>
-        <w:t>p or at the bottom of the page.</w:t>
-      </w:r>
-    </w:p>
-    <w:p>
-      <w:pPr>
-        <w:pStyle w:val="IEEEParagraph"/>
-        <w:rPr>
-          <w:lang w:val="en-GB"/>
-        </w:rPr>
-      </w:pPr>
-      <w:r>
-        <w:rPr>
-          <w:lang w:val="en-GB"/>
-        </w:rPr>
-        <w:t xml:space="preserve">Graphics may be full </w:t>
-      </w:r>
-      <w:r>
-        <w:rPr>
-          <w:lang w:val="en-GB"/>
-        </w:rPr>
-        <w:t>color</w:t>
-      </w:r>
-      <w:r>
-        <w:rPr>
-          <w:lang w:val="en-GB"/>
-        </w:rPr>
-        <w:t xml:space="preserve">. </w:t>
-      </w:r>
-      <w:r>
-        <w:rPr>
-          <w:lang w:val="en-GB"/>
-        </w:rPr>
         <w:t xml:space="preserve"> </w:t>
       </w:r>
-      <w:r>
-        <w:rPr>
-          <w:lang w:val="en-GB"/>
-        </w:rPr>
-        <w:t xml:space="preserve">All </w:t>
-      </w:r>
-      <w:r>
-        <w:rPr>
-          <w:lang w:val="en-GB"/>
-        </w:rPr>
-        <w:t>color</w:t>
-      </w:r>
-      <w:r>
-        <w:rPr>
-          <w:lang w:val="en-GB"/>
-        </w:rPr>
-        <w:t>s</w:t>
-      </w:r>
-      <w:r>
-        <w:rPr>
-          <w:lang w:val="en-GB"/>
-        </w:rPr>
-        <w:t xml:space="preserve"> will be retained on the CDROM.  </w:t>
-      </w:r>
-      <w:r>
-        <w:rPr>
-          <w:lang w:val="en-GB"/>
-        </w:rPr>
-        <w:t xml:space="preserve">Graphics must not use stipple </w:t>
-      </w:r>
-      <w:r>
-        <w:rPr>
-          <w:lang w:val="en-GB"/>
-        </w:rPr>
-        <w:t xml:space="preserve">fill patterns because they may </w:t>
-      </w:r>
-      <w:r>
-        <w:rPr>
-          <w:lang w:val="en-GB"/>
-        </w:rPr>
-        <w:t xml:space="preserve">not </w:t>
-      </w:r>
-      <w:r>
-        <w:rPr>
-          <w:lang w:val="en-GB"/>
-        </w:rPr>
-        <w:t>be re</w:t>
-      </w:r>
-      <w:r>
-        <w:rPr>
-          <w:lang w:val="en-GB"/>
-        </w:rPr>
-        <w:t>produce</w:t>
-      </w:r>
-      <w:r>
-        <w:rPr>
-          <w:lang w:val="en-GB"/>
-        </w:rPr>
-        <w:t>d</w:t>
-      </w:r>
-      <w:r>
-        <w:rPr>
-          <w:lang w:val="en-GB"/>
-        </w:rPr>
-        <w:t xml:space="preserve"> properly</w:t>
-      </w:r>
-      <w:r>
-        <w:rPr>
-          <w:lang w:val="en-GB"/>
-        </w:rPr>
-        <w:t xml:space="preserve">.  Please use only </w:t>
-      </w:r>
-      <w:r>
-        <w:rPr>
-          <w:i/>
-          <w:iCs/>
-          <w:lang w:val="en-GB"/>
-        </w:rPr>
-        <w:t>SOLID FILL</w:t>
-      </w:r>
-      <w:r>
-        <w:rPr>
-          <w:lang w:val="en-GB"/>
-        </w:rPr>
-        <w:t xml:space="preserve"> </w:t>
-      </w:r>
-      <w:r>
-        <w:t>colors</w:t>
-      </w:r>
-      <w:r>
-        <w:rPr>
-          <w:lang w:val="en-GB"/>
-        </w:rPr>
-        <w:t xml:space="preserve"> which contrast well both on screen and on a black-and-white hardcopy, as shown in Fig. 1.</w:t>
-      </w:r>
-    </w:p>
-    <w:p>
-      <w:pPr>
-        <w:pStyle w:val="IEEEParagraph"/>
-      </w:pPr>
-    </w:p>
-    <w:p>
-      <w:pPr>
-        <w:pStyle w:val="IEEEFigure"/>
-      </w:pPr>
       <w:r>
         <w:rPr>
           <w:noProof/>
           <w:lang w:val="en-US" w:eastAsia="en-US"/>
         </w:rPr>
         <w:drawing>
-          <wp:inline distT="0" distB="0" distL="0" distR="0" wp14:anchorId="7ED8DAD3" wp14:editId="604FD918">
-            <wp:extent cx="2469515" cy="1786255"/>
+          <wp:inline distT="0" distB="0" distL="0" distR="0" wp14:anchorId="659E8E6B" wp14:editId="69369134">
+            <wp:extent cx="3260321" cy="4685665"/>
             <wp:effectExtent l="0" t="0" r="0" b="0"/>
-            <wp:docPr id="1" name="Picture 1" descr="gv_figure_4"/>
+            <wp:docPr id="4" name="Picture 4" descr="Macintosh HD:Users:User:Downloads:photo_2017-10-23_13-54-22.jpg"/>
             <wp:cNvGraphicFramePr>
               <a:graphicFrameLocks xmlns:a="http://schemas.openxmlformats.org/drawingml/2006/main" noChangeAspect="1"/>
             </wp:cNvGraphicFramePr>
@@ -1042,7 +954,7 @@
               <a:graphicData uri="http://schemas.openxmlformats.org/drawingml/2006/picture">
                 <pic:pic xmlns:pic="http://schemas.openxmlformats.org/drawingml/2006/picture">
                   <pic:nvPicPr>
-                    <pic:cNvPr id="0" name="Picture 1" descr="gv_figure_4"/>
+                    <pic:cNvPr id="0" name="Picture 1" descr="Macintosh HD:Users:User:Downloads:photo_2017-10-23_13-54-22.jpg"/>
                     <pic:cNvPicPr>
                       <a:picLocks noChangeAspect="1" noChangeArrowheads="1"/>
                     </pic:cNvPicPr>
@@ -1063,7 +975,7 @@
                   <pic:spPr bwMode="auto">
                     <a:xfrm>
                       <a:off x="0" y="0"/>
-                      <a:ext cx="2469515" cy="1786255"/>
+                      <a:ext cx="3263120" cy="4689688"/>
                     </a:xfrm>
                     <a:prstGeom prst="rect">
                       <a:avLst/>
@@ -1082,1579 +994,48 @@
     </w:p>
     <w:p>
       <w:pPr>
-        <w:pStyle w:val="IEEEFigureCaptionMulti-Lines"/>
-        <w:jc w:val="center"/>
+        <w:pStyle w:val="IEEEParagraph"/>
+      </w:pPr>
+      <w:r>
+        <w:rPr>
+          <w:lang w:val="en-GB"/>
+        </w:rPr>
+        <w:t xml:space="preserve"> </w:t>
+      </w:r>
+    </w:p>
+    <w:p>
+      <w:pPr>
+        <w:pStyle w:val="IEEEFigureCaptionSingle-Line"/>
       </w:pPr>
       <w:r>
         <w:t xml:space="preserve">Fig. </w:t>
       </w:r>
-      <w:fldSimple w:instr=" SEQ Fig. \* ARABIC  \* MERGEFORMAT ">
-        <w:r>
-          <w:rPr>
-            <w:noProof/>
-          </w:rPr>
-          <w:t>1</w:t>
-        </w:r>
-      </w:fldSimple>
-      <w:r>
-        <w:t xml:space="preserve">  A sample line graph using colors which contrast well both on screen and on a black-and-white hardcopy</w:t>
-      </w:r>
-    </w:p>
-    <w:p>
-      <w:pPr>
-        <w:pStyle w:val="IEEEParagraph"/>
-      </w:pPr>
-    </w:p>
-    <w:p>
-      <w:pPr>
-        <w:pStyle w:val="IEEEParagraph"/>
-        <w:rPr>
-          <w:lang w:val="en-GB"/>
-        </w:rPr>
-      </w:pPr>
-      <w:r>
-        <w:rPr>
-          <w:lang w:val="en-GB"/>
-        </w:rPr>
-        <w:t>Fig. 2 shows an example of a low-resolution image which would not be acceptable, whereas Fig. 3 shows an example of an image with adequate resolution.  Check that the resolution is adequate to reveal the important detail in the figure.</w:t>
-      </w:r>
-    </w:p>
-    <w:p>
-      <w:pPr>
-        <w:pStyle w:val="IEEEParagraph"/>
-        <w:rPr>
-          <w:lang w:val="en-GB"/>
-        </w:rPr>
-      </w:pPr>
-      <w:r>
-        <w:rPr>
-          <w:lang w:val="en-GB"/>
-        </w:rPr>
-        <w:t>Please check all figures in your paper both on screen and on a black-and-white hardcopy.  When you check your paper on a black-and-white hardcopy, please ensure that:</w:t>
-      </w:r>
-    </w:p>
-    <w:p>
-      <w:pPr>
-        <w:pStyle w:val="IEEEParagraph"/>
-        <w:numPr>
-          <w:ilvl w:val="0"/>
-          <w:numId w:val="6"/>
-        </w:numPr>
-      </w:pPr>
-      <w:r>
-        <w:rPr>
-          <w:lang w:val="en-GB"/>
-        </w:rPr>
-        <w:t>the colors used in each figure contrast well,</w:t>
-      </w:r>
-    </w:p>
-    <w:p>
-      <w:pPr>
-        <w:pStyle w:val="IEEEParagraph"/>
-        <w:numPr>
-          <w:ilvl w:val="0"/>
-          <w:numId w:val="6"/>
-        </w:numPr>
-      </w:pPr>
-      <w:r>
-        <w:rPr>
-          <w:lang w:val="en-GB"/>
-        </w:rPr>
-        <w:t>the image used in each figure is clear,</w:t>
-      </w:r>
-    </w:p>
-    <w:p>
-      <w:pPr>
-        <w:pStyle w:val="IEEEParagraph"/>
-        <w:numPr>
-          <w:ilvl w:val="0"/>
-          <w:numId w:val="6"/>
-        </w:numPr>
-      </w:pPr>
-      <w:r>
-        <w:rPr>
-          <w:lang w:val="en-GB"/>
-        </w:rPr>
-        <w:t>all text labels in each figure are legible.</w:t>
-      </w:r>
-    </w:p>
-    <w:p>
-      <w:pPr>
-        <w:pStyle w:val="IEEEHeading2"/>
-        <w:numPr>
-          <w:ilvl w:val="0"/>
-          <w:numId w:val="1"/>
-        </w:numPr>
-      </w:pPr>
-      <w:r>
-        <w:t>Figure Captions</w:t>
-      </w:r>
-    </w:p>
-    <w:p>
-      <w:pPr>
-        <w:pStyle w:val="IEEEParagraph"/>
-        <w:rPr>
-          <w:lang w:val="en-GB"/>
-        </w:rPr>
-      </w:pPr>
-      <w:r>
-        <w:rPr>
-          <w:lang w:val="en-GB"/>
-        </w:rPr>
-        <w:t>Figures must</w:t>
-      </w:r>
-      <w:r>
-        <w:rPr>
-          <w:lang w:val="en-GB"/>
-        </w:rPr>
-        <w:t xml:space="preserve"> be numbered using Arabic numeral</w:t>
-      </w:r>
-      <w:r>
-        <w:rPr>
-          <w:lang w:val="en-GB"/>
-        </w:rPr>
-        <w:t>s.  Figure</w:t>
-      </w:r>
-      <w:r>
-        <w:rPr>
-          <w:lang w:val="en-GB"/>
-        </w:rPr>
-        <w:t xml:space="preserve"> captions must be in 8 pt Regular </w:t>
-      </w:r>
-      <w:r>
-        <w:rPr>
-          <w:lang w:val="en-GB"/>
-        </w:rPr>
-        <w:t>font</w:t>
-      </w:r>
-      <w:r>
-        <w:rPr>
-          <w:lang w:val="en-GB"/>
-        </w:rPr>
-        <w:t xml:space="preserve">. </w:t>
-      </w:r>
-      <w:r>
-        <w:rPr>
-          <w:lang w:val="en-GB"/>
-        </w:rPr>
-        <w:t xml:space="preserve"> Captions of a single line (e.g. Fig. 2) must be centered whereas multi-line captions must be justified (e.g. Fig. 1).  Captions with figure numbers must be placed after</w:t>
-      </w:r>
-      <w:r>
-        <w:rPr>
-          <w:lang w:val="en-GB"/>
-        </w:rPr>
-        <w:t xml:space="preserve"> their associated </w:t>
-      </w:r>
-      <w:r>
-        <w:rPr>
-          <w:lang w:val="en-GB"/>
-        </w:rPr>
-        <w:t>figure</w:t>
-      </w:r>
-      <w:r>
-        <w:rPr>
-          <w:lang w:val="en-GB"/>
-        </w:rPr>
-        <w:t>s, as shown</w:t>
-      </w:r>
-      <w:r>
-        <w:rPr>
-          <w:lang w:val="en-GB"/>
-        </w:rPr>
-        <w:t xml:space="preserve"> in</w:t>
-      </w:r>
-      <w:r>
-        <w:rPr>
-          <w:lang w:val="en-GB"/>
-        </w:rPr>
-        <w:t xml:space="preserve"> </w:t>
-      </w:r>
-      <w:r>
-        <w:rPr>
-          <w:lang w:val="en-GB"/>
-        </w:rPr>
-        <w:t xml:space="preserve">    </w:t>
-      </w:r>
-      <w:r>
-        <w:rPr>
-          <w:lang w:val="en-GB"/>
-        </w:rPr>
-        <w:t>Fig. 1</w:t>
-      </w:r>
-      <w:r>
-        <w:rPr>
-          <w:lang w:val="en-GB"/>
-        </w:rPr>
-        <w:t>.</w:t>
-      </w:r>
-    </w:p>
-    <w:p>
-      <w:pPr>
-        <w:pStyle w:val="IEEEFigure"/>
-      </w:pPr>
+      <w:r>
+        <w:fldChar w:fldCharType="begin"/>
+      </w:r>
+      <w:r>
+        <w:instrText xml:space="preserve"> SEQ Fig. \* ARABIC  \* MERGEFORMAT </w:instrText>
+      </w:r>
+      <w:r>
+        <w:fldChar w:fldCharType="separate"/>
+      </w:r>
       <w:r>
         <w:rPr>
           <w:noProof/>
-          <w:lang w:val="en-US" w:eastAsia="en-US"/>
-        </w:rPr>
-        <w:drawing>
-          <wp:inline distT="0" distB="0" distL="0" distR="0" wp14:anchorId="72486514" wp14:editId="5E5A97AA">
-            <wp:extent cx="1623695" cy="2341245"/>
-            <wp:effectExtent l="0" t="0" r="1905" b="0"/>
-            <wp:docPr id="2" name="Picture 2"/>
-            <wp:cNvGraphicFramePr>
-              <a:graphicFrameLocks xmlns:a="http://schemas.openxmlformats.org/drawingml/2006/main" noChangeAspect="1"/>
-            </wp:cNvGraphicFramePr>
-            <a:graphic xmlns:a="http://schemas.openxmlformats.org/drawingml/2006/main">
-              <a:graphicData uri="http://schemas.openxmlformats.org/drawingml/2006/picture">
-                <pic:pic xmlns:pic="http://schemas.openxmlformats.org/drawingml/2006/picture">
-                  <pic:nvPicPr>
-                    <pic:cNvPr id="0" name="Picture 2"/>
-                    <pic:cNvPicPr>
-                      <a:picLocks noChangeAspect="1" noChangeArrowheads="1"/>
-                    </pic:cNvPicPr>
-                  </pic:nvPicPr>
-                  <pic:blipFill>
-                    <a:blip r:embed="rId9">
-                      <a:extLst>
-                        <a:ext uri="{28A0092B-C50C-407E-A947-70E740481C1C}">
-                          <a14:useLocalDpi xmlns:a14="http://schemas.microsoft.com/office/drawing/2010/main" val="0"/>
-                        </a:ext>
-                      </a:extLst>
-                    </a:blip>
-                    <a:srcRect/>
-                    <a:stretch>
-                      <a:fillRect/>
-                    </a:stretch>
-                  </pic:blipFill>
-                  <pic:spPr bwMode="auto">
-                    <a:xfrm>
-                      <a:off x="0" y="0"/>
-                      <a:ext cx="1623695" cy="2341245"/>
-                    </a:xfrm>
-                    <a:prstGeom prst="rect">
-                      <a:avLst/>
-                    </a:prstGeom>
-                    <a:noFill/>
-                    <a:ln>
-                      <a:noFill/>
-                    </a:ln>
-                  </pic:spPr>
-                </pic:pic>
-              </a:graphicData>
-            </a:graphic>
-          </wp:inline>
-        </w:drawing>
-      </w:r>
-    </w:p>
-    <w:p>
-      <w:pPr>
-        <w:pStyle w:val="IEEEFigureCaptionSingle-Line"/>
-      </w:pPr>
-      <w:r>
-        <w:t xml:space="preserve">Fig. </w:t>
-      </w:r>
-      <w:fldSimple w:instr=" SEQ Fig. \* ARABIC  \* MERGEFORMAT ">
-        <w:r>
-          <w:rPr>
-            <w:noProof/>
-          </w:rPr>
-          <w:t>2</w:t>
-        </w:r>
-      </w:fldSimple>
-      <w:r>
-        <w:t xml:space="preserve">  </w:t>
-      </w:r>
-      <w:r>
-        <w:t>Example of an unacceptable low-resolution i</w:t>
-      </w:r>
-      <w:r>
-        <w:t>mage</w:t>
-      </w:r>
-    </w:p>
-    <w:p>
-      <w:pPr>
-        <w:pStyle w:val="IEEEParagraph"/>
-      </w:pPr>
-    </w:p>
-    <w:p>
-      <w:pPr>
-        <w:pStyle w:val="IEEEFigure"/>
-      </w:pPr>
+        </w:rPr>
+        <w:t>2</w:t>
+      </w:r>
       <w:r>
         <w:rPr>
           <w:noProof/>
-          <w:lang w:val="en-US" w:eastAsia="en-US"/>
-        </w:rPr>
-        <w:drawing>
-          <wp:inline distT="0" distB="0" distL="0" distR="0" wp14:anchorId="54794812" wp14:editId="4BCEC948">
-            <wp:extent cx="1529715" cy="2239010"/>
-            <wp:effectExtent l="0" t="0" r="0" b="0"/>
-            <wp:docPr id="3" name="Picture 3" descr="extracted_2_0002"/>
-            <wp:cNvGraphicFramePr>
-              <a:graphicFrameLocks xmlns:a="http://schemas.openxmlformats.org/drawingml/2006/main" noChangeAspect="1"/>
-            </wp:cNvGraphicFramePr>
-            <a:graphic xmlns:a="http://schemas.openxmlformats.org/drawingml/2006/main">
-              <a:graphicData uri="http://schemas.openxmlformats.org/drawingml/2006/picture">
-                <pic:pic xmlns:pic="http://schemas.openxmlformats.org/drawingml/2006/picture">
-                  <pic:nvPicPr>
-                    <pic:cNvPr id="0" name="Picture 3" descr="extracted_2_0002"/>
-                    <pic:cNvPicPr>
-                      <a:picLocks noChangeAspect="1" noChangeArrowheads="1"/>
-                    </pic:cNvPicPr>
-                  </pic:nvPicPr>
-                  <pic:blipFill>
-                    <a:blip r:embed="rId10" cstate="print">
-                      <a:extLst>
-                        <a:ext uri="{28A0092B-C50C-407E-A947-70E740481C1C}">
-                          <a14:useLocalDpi xmlns:a14="http://schemas.microsoft.com/office/drawing/2010/main" val="0"/>
-                        </a:ext>
-                      </a:extLst>
-                    </a:blip>
-                    <a:srcRect/>
-                    <a:stretch>
-                      <a:fillRect/>
-                    </a:stretch>
-                  </pic:blipFill>
-                  <pic:spPr bwMode="auto">
-                    <a:xfrm>
-                      <a:off x="0" y="0"/>
-                      <a:ext cx="1529715" cy="2239010"/>
-                    </a:xfrm>
-                    <a:prstGeom prst="rect">
-                      <a:avLst/>
-                    </a:prstGeom>
-                    <a:noFill/>
-                    <a:ln>
-                      <a:noFill/>
-                    </a:ln>
-                  </pic:spPr>
-                </pic:pic>
-              </a:graphicData>
-            </a:graphic>
-          </wp:inline>
-        </w:drawing>
-      </w:r>
-    </w:p>
-    <w:p>
-      <w:pPr>
-        <w:pStyle w:val="IEEEFigureCaptionSingle-Line"/>
-      </w:pPr>
-      <w:r>
-        <w:t xml:space="preserve">Fig. </w:t>
-      </w:r>
-      <w:fldSimple w:instr=" SEQ Fig. \* ARABIC  \* MERGEFORMAT ">
-        <w:r>
-          <w:rPr>
-            <w:noProof/>
-          </w:rPr>
-          <w:t>3</w:t>
-        </w:r>
-      </w:fldSimple>
-      <w:r>
-        <w:t xml:space="preserve">  </w:t>
-      </w:r>
-      <w:r>
-        <w:t>Example of an image with acceptable r</w:t>
-      </w:r>
-      <w:r>
-        <w:t>esolution</w:t>
-      </w:r>
-    </w:p>
-    <w:p>
-      <w:pPr>
-        <w:pStyle w:val="IEEEParagraph"/>
-      </w:pPr>
-    </w:p>
-    <w:p>
-      <w:pPr>
-        <w:pStyle w:val="IEEEHeading2"/>
-        <w:numPr>
-          <w:ilvl w:val="0"/>
-          <w:numId w:val="1"/>
-        </w:numPr>
-      </w:pPr>
-      <w:r>
-        <w:t>Table Captions</w:t>
-      </w:r>
-    </w:p>
-    <w:p>
-      <w:pPr>
-        <w:pStyle w:val="IEEEParagraph"/>
-        <w:rPr>
-          <w:lang w:val="en-GB"/>
-        </w:rPr>
-      </w:pPr>
-      <w:r>
-        <w:rPr>
-          <w:lang w:val="en-GB"/>
-        </w:rPr>
-        <w:t xml:space="preserve">Tables must be numbered using uppercase Roman numerals.  </w:t>
-      </w:r>
-      <w:r>
-        <w:rPr>
-          <w:lang w:val="en-GB"/>
-        </w:rPr>
-        <w:t>Table captions must be</w:t>
-      </w:r>
-      <w:r>
-        <w:rPr>
-          <w:lang w:val="en-GB"/>
-        </w:rPr>
-        <w:t xml:space="preserve"> centred and</w:t>
-      </w:r>
-      <w:r>
-        <w:rPr>
-          <w:lang w:val="en-GB"/>
-        </w:rPr>
-        <w:t xml:space="preserve"> in 8 pt Regular font with Small Caps. </w:t>
-      </w:r>
-      <w:r>
-        <w:rPr>
-          <w:lang w:val="en-GB"/>
-        </w:rPr>
-        <w:t xml:space="preserve"> </w:t>
-      </w:r>
-      <w:r>
-        <w:t xml:space="preserve">Every word in a table caption </w:t>
-      </w:r>
-      <w:r>
-        <w:t xml:space="preserve">must be </w:t>
-      </w:r>
-      <w:r>
-        <w:t>capitalized except for short minor words as listed in Section III-B</w:t>
-      </w:r>
-      <w:r>
-        <w:rPr>
-          <w:lang w:val="en-GB"/>
-        </w:rPr>
-        <w:t xml:space="preserve">.  </w:t>
-      </w:r>
-      <w:r>
-        <w:rPr>
-          <w:lang w:val="en-GB"/>
-        </w:rPr>
-        <w:t>Captions with table numbers must be placed before their associated tables, as shown in Table 1.</w:t>
-      </w:r>
-    </w:p>
-    <w:p>
-      <w:pPr>
-        <w:pStyle w:val="IEEEHeading2"/>
-      </w:pPr>
-      <w:r>
-        <w:t>Page Numbers, Headers and Footers</w:t>
-      </w:r>
-    </w:p>
-    <w:p>
-      <w:pPr>
-        <w:pStyle w:val="IEEEParagraph"/>
-      </w:pPr>
-      <w:r>
-        <w:t>Page numbers, headers and footers must not be used.</w:t>
-      </w:r>
-    </w:p>
-    <w:p>
-      <w:pPr>
-        <w:pStyle w:val="IEEEHeading2"/>
-      </w:pPr>
-      <w:r>
-        <w:t>Links and Bookmarks</w:t>
-      </w:r>
-    </w:p>
-    <w:p>
-      <w:pPr>
-        <w:pStyle w:val="IEEEParagraph"/>
-        <w:rPr>
-          <w:lang w:val="en-US"/>
-        </w:rPr>
-      </w:pPr>
-      <w:r>
-        <w:rPr>
-          <w:lang w:val="en-US"/>
-        </w:rPr>
-        <w:t>All hypertext links and section bookmarks will be removed from papers during the processing of papers for publication.  If you need to refer to an Internet email add</w:t>
-      </w:r>
-      <w:r>
-        <w:rPr>
-          <w:lang w:val="en-US"/>
-        </w:rPr>
-        <w:t>ress</w:t>
-      </w:r>
-      <w:r>
-        <w:rPr>
-          <w:lang w:val="en-US"/>
-        </w:rPr>
-        <w:t xml:space="preserve"> or URL in your paper, you must </w:t>
-      </w:r>
-      <w:r>
-        <w:rPr>
-          <w:lang w:val="en-US"/>
-        </w:rPr>
-        <w:t>type out the address or URL fully in Regular font.</w:t>
-      </w:r>
-    </w:p>
-    <w:p>
-      <w:pPr>
-        <w:pStyle w:val="IEEEParagraph"/>
-        <w:rPr>
-          <w:lang w:val="en-US"/>
-        </w:rPr>
-      </w:pPr>
-    </w:p>
-    <w:p>
-      <w:pPr>
-        <w:pStyle w:val="IEEEParagraph"/>
-        <w:rPr>
-          <w:lang w:val="en-US"/>
-        </w:rPr>
-      </w:pPr>
-    </w:p>
-    <w:p>
-      <w:pPr>
-        <w:pStyle w:val="IEEEHeading2"/>
-      </w:pPr>
-      <w:r>
-        <w:t>References</w:t>
-      </w:r>
-    </w:p>
-    <w:p>
-      <w:pPr>
-        <w:pStyle w:val="IEEEParagraph"/>
-        <w:rPr>
-          <w:lang w:val="en-US"/>
-        </w:rPr>
-      </w:pPr>
-      <w:r>
-        <w:rPr>
-          <w:lang w:val="en-GB"/>
-        </w:rPr>
-        <w:t>The heading of the R</w:t>
-      </w:r>
-      <w:r>
-        <w:rPr>
-          <w:lang w:val="en-GB"/>
-        </w:rPr>
-        <w:t>eferences</w:t>
-      </w:r>
-      <w:r>
-        <w:rPr>
-          <w:lang w:val="en-GB"/>
-        </w:rPr>
-        <w:t xml:space="preserve"> section must not be numbered.</w:t>
-      </w:r>
-      <w:r>
-        <w:rPr>
-          <w:lang w:val="en-GB"/>
-        </w:rPr>
-        <w:t xml:space="preserve">  All reference items must be in 8 pt font.  Please use Regular and Italic styles to distinguish different fields as shown in the References section.</w:t>
-      </w:r>
-      <w:r>
-        <w:rPr>
-          <w:lang w:val="en-US"/>
-        </w:rPr>
-        <w:t xml:space="preserve">  </w:t>
-      </w:r>
-      <w:r>
-        <w:rPr>
-          <w:lang w:val="en-GB"/>
-        </w:rPr>
-        <w:t>Number the reference items</w:t>
-      </w:r>
-      <w:r>
-        <w:rPr>
-          <w:lang w:val="en-GB"/>
-        </w:rPr>
-        <w:t xml:space="preserve"> consecutively in square brackets (e.g. [1]).</w:t>
-      </w:r>
-      <w:r>
-        <w:rPr>
-          <w:lang w:val="en-GB"/>
-        </w:rPr>
-        <w:t xml:space="preserve">  </w:t>
-      </w:r>
-    </w:p>
-    <w:p>
-      <w:pPr>
-        <w:pStyle w:val="IEEEParagraph"/>
-        <w:rPr>
-          <w:lang w:val="en-GB"/>
-        </w:rPr>
-      </w:pPr>
-      <w:r>
-        <w:rPr>
-          <w:lang w:val="en-GB"/>
-        </w:rPr>
-        <w:t>When referring to a reference item</w:t>
-      </w:r>
-      <w:r>
-        <w:rPr>
-          <w:lang w:val="en-GB"/>
-        </w:rPr>
-        <w:t xml:space="preserve">, </w:t>
-      </w:r>
-      <w:r>
-        <w:rPr>
-          <w:lang w:val="en-GB"/>
-        </w:rPr>
-        <w:t>please simply use</w:t>
-      </w:r>
-      <w:r>
-        <w:rPr>
-          <w:lang w:val="en-GB"/>
-        </w:rPr>
-        <w:t xml:space="preserve"> the reference number, as in [</w:t>
-      </w:r>
-      <w:r>
-        <w:rPr>
-          <w:lang w:val="en-GB"/>
-        </w:rPr>
-        <w:t>2</w:t>
-      </w:r>
-      <w:r>
-        <w:rPr>
-          <w:lang w:val="en-GB"/>
-        </w:rPr>
-        <w:t xml:space="preserve">].  Do not use “Ref. [3]” or “Reference [3]” except at the </w:t>
-      </w:r>
-      <w:r>
-        <w:rPr>
-          <w:lang w:val="en-GB"/>
-        </w:rPr>
-        <w:t>beginning of a sentence, e.g.</w:t>
-      </w:r>
-      <w:r>
-        <w:rPr>
-          <w:lang w:val="en-GB"/>
-        </w:rPr>
-        <w:t xml:space="preserve">  “Reference [3] shows …”.  Multiple references are each numbered with separate brackets (e.g. [2], [3], [4]–[6]).</w:t>
-      </w:r>
-    </w:p>
-    <w:p>
-      <w:pPr>
-        <w:pStyle w:val="IEEEParagraph"/>
-        <w:rPr>
-          <w:lang w:val="en-GB"/>
-        </w:rPr>
-      </w:pPr>
-      <w:r>
-        <w:rPr>
-          <w:lang w:val="en-GB"/>
-        </w:rPr>
-        <w:t>Examples of reference items</w:t>
-      </w:r>
-      <w:r>
-        <w:rPr>
-          <w:lang w:val="en-GB"/>
-        </w:rPr>
-        <w:t xml:space="preserve"> of different categories shown in the References section include:</w:t>
-      </w:r>
-    </w:p>
-    <w:p>
-      <w:pPr>
-        <w:pStyle w:val="IEEEParagraph"/>
-        <w:numPr>
-          <w:ilvl w:val="0"/>
-          <w:numId w:val="6"/>
-        </w:numPr>
-      </w:pPr>
-      <w:r>
-        <w:rPr>
-          <w:lang w:val="en-GB"/>
-        </w:rPr>
-        <w:t>example of a book in [1]</w:t>
-      </w:r>
-    </w:p>
-    <w:p>
-      <w:pPr>
-        <w:pStyle w:val="IEEEParagraph"/>
-        <w:numPr>
-          <w:ilvl w:val="0"/>
-          <w:numId w:val="6"/>
-        </w:numPr>
-      </w:pPr>
-      <w:r>
-        <w:t>example of a book in a series</w:t>
-      </w:r>
-      <w:r>
-        <w:t xml:space="preserve"> in [2]</w:t>
-      </w:r>
-    </w:p>
-    <w:p>
-      <w:pPr>
-        <w:pStyle w:val="IEEEParagraph"/>
-        <w:numPr>
-          <w:ilvl w:val="0"/>
-          <w:numId w:val="6"/>
-        </w:numPr>
-      </w:pPr>
-      <w:r>
-        <w:t>example of a journal article in [3]</w:t>
-      </w:r>
-    </w:p>
-    <w:p>
-      <w:pPr>
-        <w:pStyle w:val="IEEEParagraph"/>
-        <w:numPr>
-          <w:ilvl w:val="0"/>
-          <w:numId w:val="6"/>
-        </w:numPr>
-      </w:pPr>
-      <w:r>
-        <w:t>example of a conference paper in [4]</w:t>
-      </w:r>
-    </w:p>
-    <w:p>
-      <w:pPr>
-        <w:pStyle w:val="IEEEParagraph"/>
-        <w:numPr>
-          <w:ilvl w:val="0"/>
-          <w:numId w:val="6"/>
-        </w:numPr>
-      </w:pPr>
-      <w:r>
-        <w:t>example of a patent in [5]</w:t>
-      </w:r>
-    </w:p>
-    <w:p>
-      <w:pPr>
-        <w:pStyle w:val="IEEEParagraph"/>
-        <w:numPr>
-          <w:ilvl w:val="0"/>
-          <w:numId w:val="6"/>
-        </w:numPr>
-      </w:pPr>
-      <w:r>
-        <w:t>example of a website in [6]</w:t>
-      </w:r>
-    </w:p>
-    <w:p>
-      <w:pPr>
-        <w:pStyle w:val="IEEEParagraph"/>
-        <w:numPr>
-          <w:ilvl w:val="0"/>
-          <w:numId w:val="6"/>
-        </w:numPr>
-      </w:pPr>
-      <w:r>
-        <w:t>example of a web page in [7]</w:t>
-      </w:r>
-    </w:p>
-    <w:p>
-      <w:pPr>
-        <w:pStyle w:val="IEEEParagraph"/>
-        <w:numPr>
-          <w:ilvl w:val="0"/>
-          <w:numId w:val="6"/>
-        </w:numPr>
-      </w:pPr>
-      <w:r>
-        <w:t>example of a databook as a manual in [8]</w:t>
-      </w:r>
-    </w:p>
-    <w:p>
-      <w:pPr>
-        <w:pStyle w:val="IEEEParagraph"/>
-        <w:numPr>
-          <w:ilvl w:val="0"/>
-          <w:numId w:val="6"/>
-        </w:numPr>
-      </w:pPr>
-      <w:r>
-        <w:t>example of a datasheet in [9]</w:t>
-      </w:r>
-    </w:p>
-    <w:p>
-      <w:pPr>
-        <w:pStyle w:val="IEEEParagraph"/>
-        <w:numPr>
-          <w:ilvl w:val="0"/>
-          <w:numId w:val="6"/>
-        </w:numPr>
-      </w:pPr>
-      <w:r>
-        <w:t>example of a master’s thesis in [10]</w:t>
-      </w:r>
-    </w:p>
-    <w:p>
-      <w:pPr>
-        <w:pStyle w:val="IEEEParagraph"/>
-        <w:numPr>
-          <w:ilvl w:val="0"/>
-          <w:numId w:val="6"/>
-        </w:numPr>
-      </w:pPr>
-      <w:r>
-        <w:t>example of a technical report in [11]</w:t>
-      </w:r>
-    </w:p>
-    <w:p>
-      <w:pPr>
-        <w:pStyle w:val="IEEEParagraph"/>
-        <w:numPr>
-          <w:ilvl w:val="0"/>
-          <w:numId w:val="6"/>
-        </w:numPr>
-      </w:pPr>
-      <w:r>
-        <w:t>example of a standard in [12]</w:t>
-      </w:r>
-    </w:p>
-    <w:p>
-      <w:pPr>
-        <w:pStyle w:val="IEEEHeading1"/>
-        <w:rPr>
-          <w:lang w:val="en-US"/>
-        </w:rPr>
-      </w:pPr>
-      <w:r>
-        <w:rPr>
-          <w:lang w:val="en-US"/>
-        </w:rPr>
-        <w:t>Conclusions</w:t>
-      </w:r>
-    </w:p>
-    <w:p>
-      <w:pPr>
-        <w:pStyle w:val="IEEEParagraph"/>
-        <w:rPr>
-          <w:lang w:val="en-US"/>
-        </w:rPr>
-      </w:pPr>
-      <w:r>
-        <w:rPr>
-          <w:lang w:val="en-US"/>
-        </w:rPr>
-        <w:t xml:space="preserve">The </w:t>
-      </w:r>
-      <w:r>
-        <w:rPr>
-          <w:lang w:val="en-US"/>
-        </w:rPr>
-        <w:t>version of this template is V</w:t>
-      </w:r>
-      <w:r>
-        <w:rPr>
-          <w:lang w:val="en-US"/>
-        </w:rPr>
-        <w:t>2</w:t>
-      </w:r>
-      <w:r>
-        <w:rPr>
-          <w:lang w:val="en-US"/>
-        </w:rPr>
-        <w:t xml:space="preserve">.  </w:t>
-      </w:r>
-      <w:r>
-        <w:rPr>
-          <w:lang w:val="en-US"/>
-        </w:rPr>
-        <w:t>Most of the formatting instructions in this document have been compiled by Causal Productions from the IEEE La</w:t>
-      </w:r>
-      <w:r>
-        <w:rPr>
-          <w:lang w:val="en-US"/>
-        </w:rPr>
-        <w:t>T</w:t>
-      </w:r>
-      <w:r>
-        <w:rPr>
-          <w:lang w:val="en-US"/>
-        </w:rPr>
-        <w:t>e</w:t>
-      </w:r>
-      <w:r>
-        <w:rPr>
-          <w:lang w:val="en-US"/>
-        </w:rPr>
-        <w:t>X</w:t>
-      </w:r>
-      <w:r>
-        <w:rPr>
-          <w:lang w:val="en-US"/>
-        </w:rPr>
-        <w:t xml:space="preserve"> style files.  </w:t>
-      </w:r>
-      <w:r>
-        <w:rPr>
-          <w:lang w:val="en-US"/>
-        </w:rPr>
-        <w:t>Causal Productions offers</w:t>
-      </w:r>
-      <w:r>
-        <w:rPr>
-          <w:lang w:val="en-US"/>
-        </w:rPr>
-        <w:t xml:space="preserve"> </w:t>
-      </w:r>
-      <w:r>
-        <w:rPr>
-          <w:lang w:val="en-US"/>
-        </w:rPr>
-        <w:t xml:space="preserve">both </w:t>
-      </w:r>
-      <w:r>
-        <w:rPr>
-          <w:lang w:val="en-US"/>
-        </w:rPr>
-        <w:t>A4</w:t>
-      </w:r>
-      <w:r>
-        <w:rPr>
-          <w:lang w:val="en-US"/>
-        </w:rPr>
-        <w:t xml:space="preserve"> template</w:t>
-      </w:r>
-      <w:r>
-        <w:rPr>
-          <w:lang w:val="en-US"/>
-        </w:rPr>
-        <w:t>s</w:t>
-      </w:r>
-      <w:r>
-        <w:rPr>
-          <w:lang w:val="en-US"/>
-        </w:rPr>
-        <w:t xml:space="preserve"> and US Letter templates</w:t>
-      </w:r>
-      <w:r>
-        <w:rPr>
-          <w:lang w:val="en-US"/>
-        </w:rPr>
-        <w:t xml:space="preserve"> </w:t>
-      </w:r>
-      <w:r>
-        <w:rPr>
-          <w:lang w:val="en-US"/>
-        </w:rPr>
-        <w:t>for</w:t>
-      </w:r>
-      <w:r>
-        <w:rPr>
-          <w:lang w:val="en-US"/>
-        </w:rPr>
-        <w:t xml:space="preserve"> La</w:t>
-      </w:r>
-      <w:r>
-        <w:rPr>
-          <w:lang w:val="en-US"/>
-        </w:rPr>
-        <w:t>T</w:t>
-      </w:r>
-      <w:r>
-        <w:rPr>
-          <w:lang w:val="en-US"/>
-        </w:rPr>
-        <w:t>e</w:t>
-      </w:r>
-      <w:r>
-        <w:rPr>
-          <w:lang w:val="en-US"/>
-        </w:rPr>
-        <w:t>X</w:t>
-      </w:r>
-      <w:r>
-        <w:rPr>
-          <w:lang w:val="en-US"/>
-        </w:rPr>
-        <w:t xml:space="preserve"> and Micr</w:t>
-      </w:r>
-      <w:r>
-        <w:rPr>
-          <w:lang w:val="en-US"/>
-        </w:rPr>
-        <w:t>osoft Word</w:t>
-      </w:r>
-      <w:r>
-        <w:rPr>
-          <w:lang w:val="en-US"/>
-        </w:rPr>
-        <w:t>.</w:t>
-      </w:r>
-      <w:r>
-        <w:rPr>
-          <w:lang w:val="en-US"/>
-        </w:rPr>
-        <w:t xml:space="preserve">  </w:t>
-      </w:r>
-      <w:r>
-        <w:rPr>
-          <w:lang w:val="en-US"/>
-        </w:rPr>
-        <w:t>The LaTeX templates depend on the official</w:t>
-      </w:r>
-      <w:r>
-        <w:rPr>
-          <w:lang w:val="en-US"/>
-        </w:rPr>
-        <w:t xml:space="preserve"> </w:t>
-      </w:r>
-      <w:r>
-        <w:rPr>
-          <w:lang w:val="en-US"/>
-        </w:rPr>
-        <w:t>IEEEtran.cls and IEEEtran.bst</w:t>
-      </w:r>
-      <w:r>
-        <w:rPr>
-          <w:lang w:val="en-US"/>
-        </w:rPr>
-        <w:t xml:space="preserve"> files</w:t>
-      </w:r>
-      <w:r>
-        <w:rPr>
-          <w:lang w:val="en-US"/>
-        </w:rPr>
-        <w:t>, whereas the Microsoft</w:t>
-      </w:r>
-      <w:r>
-        <w:rPr>
-          <w:lang w:val="en-US"/>
-        </w:rPr>
-        <w:t xml:space="preserve"> </w:t>
-      </w:r>
-      <w:r>
-        <w:rPr>
-          <w:lang w:val="en-US"/>
-        </w:rPr>
-        <w:t>Word</w:t>
-      </w:r>
-      <w:r>
-        <w:rPr>
-          <w:lang w:val="en-US"/>
-        </w:rPr>
-        <w:t xml:space="preserve"> templates</w:t>
-      </w:r>
-      <w:r>
-        <w:rPr>
-          <w:lang w:val="en-US"/>
-        </w:rPr>
-        <w:t xml:space="preserve"> </w:t>
-      </w:r>
-      <w:r>
-        <w:rPr>
-          <w:lang w:val="en-US"/>
-        </w:rPr>
-        <w:t xml:space="preserve">are self-contained.  </w:t>
-      </w:r>
-      <w:r>
-        <w:rPr>
-          <w:lang w:val="en-US"/>
-        </w:rPr>
-        <w:t xml:space="preserve">Causal Productions has </w:t>
-      </w:r>
-      <w:r>
-        <w:rPr>
-          <w:lang w:val="en-US"/>
-        </w:rPr>
-        <w:t xml:space="preserve">used </w:t>
-      </w:r>
-      <w:r>
-        <w:rPr>
-          <w:lang w:val="en-US"/>
-        </w:rPr>
-        <w:t>its best ef</w:t>
-      </w:r>
-      <w:r>
-        <w:rPr>
-          <w:lang w:val="en-US"/>
-        </w:rPr>
-        <w:t>forts to ensure that the</w:t>
-      </w:r>
-      <w:r>
-        <w:rPr>
-          <w:lang w:val="en-US"/>
-        </w:rPr>
-        <w:t xml:space="preserve"> templates</w:t>
-      </w:r>
-      <w:r>
-        <w:rPr>
-          <w:lang w:val="en-US"/>
-        </w:rPr>
-        <w:t xml:space="preserve"> have the same appearance</w:t>
-      </w:r>
-      <w:r>
-        <w:rPr>
-          <w:lang w:val="en-US"/>
-        </w:rPr>
-        <w:t>.</w:t>
-      </w:r>
-    </w:p>
-    <w:p>
-      <w:pPr>
-        <w:pStyle w:val="IEEEParagraph"/>
-        <w:rPr>
-          <w:lang w:val="en-US"/>
-        </w:rPr>
-      </w:pPr>
-      <w:r>
-        <w:rPr>
-          <w:lang w:val="en-US"/>
-        </w:rPr>
-        <w:t>Causal Productions permits the distribution and revision of these templates on the condition that Causal Productions is credited in the revised template as follows:  “original version of this template was provided by courtesy of Causal Productions (www.causalproductions.com)”</w:t>
-      </w:r>
-      <w:r>
-        <w:rPr>
-          <w:lang w:val="en-US"/>
-        </w:rPr>
-        <w:t>.</w:t>
-      </w:r>
-    </w:p>
-    <w:p>
-      <w:pPr>
-        <w:pStyle w:val="IEEEHeading1"/>
-        <w:numPr>
-          <w:ilvl w:val="0"/>
-          <w:numId w:val="0"/>
-        </w:numPr>
-        <w:rPr>
-          <w:lang w:val="en-US"/>
-        </w:rPr>
-      </w:pPr>
-      <w:r>
-        <w:rPr>
-          <w:lang w:val="en-US"/>
-        </w:rPr>
-        <w:t>Acknowledgment</w:t>
-      </w:r>
-    </w:p>
-    <w:p>
-      <w:pPr>
-        <w:pStyle w:val="IEEEParagraph"/>
-        <w:rPr>
-          <w:lang w:val="en-GB"/>
-        </w:rPr>
-      </w:pPr>
-      <w:r>
-        <w:rPr>
-          <w:lang w:val="en-GB"/>
-        </w:rPr>
-        <w:t xml:space="preserve">The </w:t>
-      </w:r>
-      <w:r>
-        <w:rPr>
-          <w:lang w:val="en-GB"/>
-        </w:rPr>
-        <w:t xml:space="preserve">heading of the </w:t>
-      </w:r>
-      <w:r>
-        <w:rPr>
-          <w:lang w:val="en-GB"/>
-        </w:rPr>
-        <w:t>A</w:t>
-      </w:r>
-      <w:r>
-        <w:rPr>
-          <w:lang w:val="en-GB"/>
-        </w:rPr>
-        <w:t>cknowledg</w:t>
-      </w:r>
-      <w:r>
-        <w:rPr>
-          <w:lang w:val="en-GB"/>
-        </w:rPr>
-        <w:t>me</w:t>
-      </w:r>
-      <w:r>
-        <w:rPr>
-          <w:lang w:val="en-GB"/>
-        </w:rPr>
-        <w:t xml:space="preserve">nt </w:t>
-      </w:r>
-      <w:r>
-        <w:rPr>
-          <w:lang w:val="en-GB"/>
-        </w:rPr>
-        <w:t xml:space="preserve">section </w:t>
-      </w:r>
-      <w:r>
-        <w:rPr>
-          <w:lang w:val="en-GB"/>
-        </w:rPr>
-        <w:t xml:space="preserve">and </w:t>
-      </w:r>
-      <w:r>
-        <w:rPr>
-          <w:lang w:val="en-GB"/>
-        </w:rPr>
-        <w:t>the R</w:t>
-      </w:r>
-      <w:r>
-        <w:rPr>
-          <w:lang w:val="en-GB"/>
-        </w:rPr>
-        <w:t xml:space="preserve">eferences </w:t>
-      </w:r>
-      <w:r>
-        <w:rPr>
-          <w:lang w:val="en-GB"/>
-        </w:rPr>
-        <w:t xml:space="preserve">section </w:t>
-      </w:r>
-      <w:r>
-        <w:rPr>
-          <w:lang w:val="en-GB"/>
-        </w:rPr>
-        <w:t>must</w:t>
-      </w:r>
-      <w:r>
-        <w:rPr>
-          <w:lang w:val="en-GB"/>
-        </w:rPr>
-        <w:t xml:space="preserve"> not be numbered.</w:t>
-      </w:r>
-    </w:p>
-    <w:p>
-      <w:pPr>
-        <w:pStyle w:val="IEEEParagraph"/>
-      </w:pPr>
-      <w:r>
-        <w:t xml:space="preserve">Causal Productions wishes to acknowledge Michael Shell and other contributors for developing and maintaining the IEEE LaTeX style files which have been used in the preparation of this template.  </w:t>
-      </w:r>
-      <w:r>
-        <w:t>T</w:t>
-      </w:r>
-      <w:r>
-        <w:t>o see the list of contributors</w:t>
-      </w:r>
-      <w:r>
-        <w:t>, p</w:t>
-      </w:r>
-      <w:r>
-        <w:t xml:space="preserve">lease refer to the top of file IEEETran.cls </w:t>
-      </w:r>
-      <w:r>
-        <w:t>in the IEEE LaTeX distribution</w:t>
-      </w:r>
-      <w:r>
-        <w:t>.</w:t>
-      </w:r>
-    </w:p>
-    <w:p>
-      <w:pPr>
-        <w:pStyle w:val="IEEEHeading1"/>
-        <w:numPr>
-          <w:ilvl w:val="0"/>
-          <w:numId w:val="0"/>
-        </w:numPr>
-      </w:pPr>
-      <w:r>
-        <w:t>References</w:t>
-      </w:r>
-    </w:p>
-    <w:p>
-      <w:pPr>
-        <w:pStyle w:val="IEEEReferenceItem"/>
-      </w:pPr>
-      <w:r>
-        <w:rPr>
-          <w:lang w:val="en-AU"/>
-        </w:rPr>
-        <w:t xml:space="preserve">S. M. </w:t>
-      </w:r>
-      <w:r>
-        <w:rPr>
-          <w:lang w:val="en-AU"/>
-        </w:rPr>
-        <w:t xml:space="preserve">Metev and V. P. Veiko, </w:t>
-      </w:r>
-      <w:r>
-        <w:rPr>
-          <w:i/>
-          <w:iCs/>
-          <w:lang w:val="en-AU"/>
-        </w:rPr>
-        <w:t>Laser Assisted Microtechnology</w:t>
-      </w:r>
-      <w:r>
-        <w:rPr>
-          <w:lang w:val="en-AU"/>
-        </w:rPr>
-        <w:t>, 2nd ed.,</w:t>
-      </w:r>
-      <w:r>
-        <w:rPr>
-          <w:lang w:val="en-AU"/>
-        </w:rPr>
-        <w:t xml:space="preserve"> </w:t>
-      </w:r>
-      <w:r>
-        <w:t xml:space="preserve">R. M. Osgood, Jr., Ed.  </w:t>
-      </w:r>
-      <w:r>
-        <w:t>Berlin, Germany: Springer-Verlag, 1998.</w:t>
-      </w:r>
-    </w:p>
-    <w:p>
-      <w:pPr>
-        <w:pStyle w:val="IEEEReferenceItem"/>
-      </w:pPr>
-      <w:r>
-        <w:t xml:space="preserve">J. Breckling, Ed., </w:t>
-      </w:r>
-      <w:r>
-        <w:rPr>
-          <w:i/>
-          <w:iCs/>
-        </w:rPr>
-        <w:t xml:space="preserve">The </w:t>
-      </w:r>
-      <w:r>
-        <w:rPr>
-          <w:i/>
-          <w:iCs/>
-        </w:rPr>
-        <w:t>Analysis of Directional Time Series: Applications</w:t>
-      </w:r>
-      <w:r>
-        <w:rPr>
-          <w:i/>
-          <w:iCs/>
-        </w:rPr>
-        <w:t xml:space="preserve"> to Wind Speed and Direction</w:t>
-      </w:r>
-      <w:r>
-        <w:t>, ser. Lecture Not</w:t>
-      </w:r>
-      <w:r>
-        <w:t xml:space="preserve">es in Statistics.  </w:t>
-      </w:r>
-      <w:r>
-        <w:t>Berlin, Germany: Springer, 1989, vol. 61.</w:t>
-      </w:r>
-    </w:p>
-    <w:p>
-      <w:pPr>
-        <w:pStyle w:val="IEEEReferenceItem"/>
-      </w:pPr>
-      <w:r>
-        <w:t xml:space="preserve">S. Zhang, C. Zhu, J. K. O. Sin, and P. K. T. Mok, “A novel ultrathin elevated channel low-temperature poly-Si TFT,” </w:t>
-      </w:r>
-      <w:r>
-        <w:rPr>
-          <w:i/>
-          <w:iCs/>
-        </w:rPr>
-        <w:t>IEEE Electron Device Lett.</w:t>
-      </w:r>
-      <w:r>
-        <w:t>, vol. 20, pp. 569–571, Nov. 1999.</w:t>
-      </w:r>
-    </w:p>
-    <w:p>
-      <w:pPr>
-        <w:pStyle w:val="IEEEReferenceItem"/>
-      </w:pPr>
-      <w:r>
-        <w:t>M. Wegmuller, J. P. von der Weid, P. Oberson, and N. Gisin, “High</w:t>
-      </w:r>
-      <w:r>
-        <w:t xml:space="preserve"> </w:t>
-      </w:r>
-      <w:r>
-        <w:t xml:space="preserve">resolution fiber distributed measurements with coherent OFDR,” in </w:t>
-      </w:r>
-      <w:r>
-        <w:rPr>
-          <w:i/>
-          <w:iCs/>
-        </w:rPr>
-        <w:t>Proc. ECOC’00</w:t>
-      </w:r>
-      <w:r>
-        <w:t>, 2000, paper 11.3.4, p. 109.</w:t>
-      </w:r>
-    </w:p>
-    <w:p>
-      <w:pPr>
-        <w:pStyle w:val="IEEEReferenceItem"/>
-        <w:rPr>
-          <w:lang w:val="en-AU"/>
-        </w:rPr>
-      </w:pPr>
-      <w:r>
-        <w:t>R. E. Sorace, V. S. Reinhardt, and S. A. Vaughn, “High-speed</w:t>
-      </w:r>
-      <w:r>
-        <w:t xml:space="preserve"> digital-to-RF converter,” </w:t>
-      </w:r>
-      <w:r>
-        <w:rPr>
-          <w:lang w:val="en-AU"/>
-        </w:rPr>
-        <w:t>U.S. Patent 5 668 842, Sept. 16, 1997.</w:t>
-      </w:r>
-    </w:p>
-    <w:p>
-      <w:pPr>
-        <w:pStyle w:val="IEEEReferenceItem"/>
-        <w:rPr>
-          <w:lang w:val="en-AU"/>
-        </w:rPr>
-      </w:pPr>
-      <w:r>
-        <w:t xml:space="preserve"> </w:t>
-      </w:r>
-      <w:r>
-        <w:rPr>
-          <w:lang w:val="en-AU"/>
-        </w:rPr>
-        <w:t>(2002) The IEEE website. [Online].</w:t>
-      </w:r>
-      <w:r>
-        <w:rPr>
-          <w:lang w:val="en-AU"/>
-        </w:rPr>
-        <w:t xml:space="preserve"> Available: http://www.ieee.org</w:t>
-      </w:r>
-      <w:r>
-        <w:t>/</w:t>
-      </w:r>
-    </w:p>
-    <w:p>
-      <w:pPr>
-        <w:pStyle w:val="IEEEReferenceItem"/>
-        <w:rPr>
-          <w:lang w:val="en-AU"/>
-        </w:rPr>
-      </w:pPr>
-      <w:r>
-        <w:rPr>
-          <w:lang w:val="en-AU"/>
-        </w:rPr>
-        <w:t>M. Shell. (2002) IEEEtran homepage on</w:t>
-      </w:r>
-      <w:r>
-        <w:rPr>
-          <w:lang w:val="en-AU"/>
-        </w:rPr>
-        <w:t xml:space="preserve"> CTAN. </w:t>
-      </w:r>
-      <w:r>
-        <w:t>[Online]. Available: http://www.ctan.org/</w:t>
-      </w:r>
-      <w:r>
-        <w:t>tex-archive/</w:t>
-      </w:r>
-      <w:r>
-        <w:rPr>
-          <w:lang w:val="en-AU"/>
-        </w:rPr>
-        <w:t>macros/latex/contrib/supported/IEEEtran/</w:t>
-      </w:r>
-    </w:p>
-    <w:p>
-      <w:pPr>
-        <w:pStyle w:val="IEEEReferenceItem"/>
-        <w:rPr>
-          <w:lang w:val="en-AU"/>
-        </w:rPr>
-      </w:pPr>
-      <w:r>
-        <w:rPr>
-          <w:i/>
-          <w:iCs/>
-          <w:lang w:val="en-AU"/>
-        </w:rPr>
-        <w:t>FLEXChip Signal Processor (MC68175/D)</w:t>
-      </w:r>
-      <w:r>
-        <w:rPr>
-          <w:lang w:val="en-AU"/>
-        </w:rPr>
-        <w:t>, Motorola, 1996.</w:t>
-      </w:r>
-    </w:p>
-    <w:p>
-      <w:pPr>
-        <w:pStyle w:val="IEEEReferenceItem"/>
-        <w:rPr>
-          <w:lang w:val="en-AU"/>
-        </w:rPr>
-      </w:pPr>
-      <w:r>
-        <w:rPr>
-          <w:lang w:val="en-AU"/>
-        </w:rPr>
-        <w:t>“PDCA12-70 data sheet,” Opto Speed SA, Mezzovico, Switzerland.</w:t>
-      </w:r>
-    </w:p>
-    <w:p>
-      <w:pPr>
-        <w:pStyle w:val="IEEEReferenceItem"/>
-      </w:pPr>
-      <w:r>
-        <w:t>A. Karnik, “Performance of TCP congestion control with rate feedback:</w:t>
-      </w:r>
-      <w:r>
-        <w:t xml:space="preserve"> </w:t>
-      </w:r>
-      <w:r>
-        <w:rPr>
-          <w:lang w:val="en-AU"/>
-        </w:rPr>
-        <w:t>TCP/ABR and rate adaptive TCP/IP,” M. Eng. thesis, Indian Institute of</w:t>
-      </w:r>
-      <w:r>
-        <w:rPr>
-          <w:lang w:val="en-AU"/>
-        </w:rPr>
-        <w:t xml:space="preserve"> </w:t>
-      </w:r>
-      <w:r>
-        <w:t>Science, Bangalore, India, Jan. 1999.</w:t>
-      </w:r>
-    </w:p>
-    <w:p>
-      <w:pPr>
-        <w:pStyle w:val="IEEEReferenceItem"/>
-      </w:pPr>
-      <w:r>
-        <w:t>J. Padhye, V. Firoiu, and D. Towsley, “A stochastic model of TCP Reno</w:t>
-      </w:r>
-      <w:r>
-        <w:t xml:space="preserve"> </w:t>
-      </w:r>
-      <w:r>
-        <w:rPr>
-          <w:lang w:val="en-AU"/>
-        </w:rPr>
-        <w:t>congestion avoidance and control,” Univ. of Massachusetts, Amherst,</w:t>
-      </w:r>
-      <w:r>
-        <w:rPr>
-          <w:lang w:val="en-AU"/>
-        </w:rPr>
-        <w:t xml:space="preserve"> </w:t>
-      </w:r>
-      <w:r>
-        <w:t>MA, CMPSCI Tech. Rep. 99-02, 1999.</w:t>
-      </w:r>
-    </w:p>
-    <w:p>
-      <w:pPr>
-        <w:pStyle w:val="IEEEReferenceItem"/>
-      </w:pPr>
-      <w:r>
-        <w:rPr>
-          <w:i/>
-          <w:iCs/>
-        </w:rPr>
-        <w:t>Wireless LAN Medium Access Control (MAC) and Physical Layer (PHY) Specification</w:t>
-      </w:r>
-      <w:r>
-        <w:rPr>
-          <w:lang w:val="en-AU"/>
-        </w:rPr>
-        <w:t>,</w:t>
-      </w:r>
-      <w:r>
-        <w:rPr>
-          <w:lang w:val="en-AU"/>
-        </w:rPr>
-        <w:t xml:space="preserve"> </w:t>
-      </w:r>
-      <w:r>
-        <w:t>IEEE Std. 802.11, 1997.</w:t>
+        </w:rPr>
+        <w:fldChar w:fldCharType="end"/>
+      </w:r>
+      <w:r>
+        <w:t xml:space="preserve"> Display</w:t>
+      </w:r>
+      <w:r>
+        <w:t xml:space="preserve"> of FPGA seven-segment</w:t>
       </w:r>
     </w:p>
     <w:p>
@@ -2664,23 +1045,9 @@
           <w:ilvl w:val="0"/>
           <w:numId w:val="0"/>
         </w:numPr>
-        <w:sectPr>
-          <w:type w:val="continuous"/>
-          <w:pgSz w:w="11906" w:h="16838"/>
-          <w:pgMar w:top="1077" w:right="811" w:bottom="2438" w:left="811" w:header="709" w:footer="709" w:gutter="0"/>
-          <w:cols w:num="2" w:space="238"/>
-          <w:docGrid w:linePitch="360"/>
-        </w:sectPr>
-      </w:pPr>
-    </w:p>
-    <w:p>
-      <w:pPr>
-        <w:pStyle w:val="IEEEReferenceItem"/>
-        <w:numPr>
-          <w:ilvl w:val="0"/>
-          <w:numId w:val="0"/>
-        </w:numPr>
-      </w:pPr>
+      </w:pPr>
+      <w:bookmarkStart w:id="0" w:name="_GoBack"/>
+      <w:bookmarkEnd w:id="0"/>
     </w:p>
     <w:sectPr>
       <w:type w:val="continuous"/>
@@ -2698,7 +1065,7 @@
   <w:abstractNum w:abstractNumId="0">
     <w:nsid w:val="FFFFFF1D"/>
     <w:multiLevelType w:val="multilevel"/>
-    <w:tmpl w:val="F5F2FDA2"/>
+    <w:tmpl w:val="0616D706"/>
     <w:lvl w:ilvl="0">
       <w:start w:val="1"/>
       <w:numFmt w:val="bullet"/>
@@ -3886,11 +2253,15 @@
   </w:style>
   <w:style w:type="character" w:default="1" w:styleId="DefaultParagraphFont">
     <w:name w:val="Default Paragraph Font"/>
+    <w:uiPriority w:val="1"/>
     <w:semiHidden/>
+    <w:unhideWhenUsed/>
   </w:style>
   <w:style w:type="table" w:default="1" w:styleId="TableNormal">
     <w:name w:val="Normal Table"/>
+    <w:uiPriority w:val="99"/>
     <w:semiHidden/>
+    <w:unhideWhenUsed/>
     <w:tblPr>
       <w:tblInd w:w="0" w:type="dxa"/>
       <w:tblCellMar>
@@ -3903,7 +2274,9 @@
   </w:style>
   <w:style w:type="numbering" w:default="1" w:styleId="NoList">
     <w:name w:val="No List"/>
+    <w:uiPriority w:val="99"/>
     <w:semiHidden/>
+    <w:unhideWhenUsed/>
   </w:style>
   <w:style w:type="paragraph" w:customStyle="1" w:styleId="IEEEAuthorName">
     <w:name w:val="IEEE Author Name"/>
@@ -4502,11 +2875,15 @@
   </w:style>
   <w:style w:type="character" w:default="1" w:styleId="DefaultParagraphFont">
     <w:name w:val="Default Paragraph Font"/>
+    <w:uiPriority w:val="1"/>
     <w:semiHidden/>
+    <w:unhideWhenUsed/>
   </w:style>
   <w:style w:type="table" w:default="1" w:styleId="TableNormal">
     <w:name w:val="Normal Table"/>
+    <w:uiPriority w:val="99"/>
     <w:semiHidden/>
+    <w:unhideWhenUsed/>
     <w:tblPr>
       <w:tblInd w:w="0" w:type="dxa"/>
       <w:tblCellMar>
@@ -4519,7 +2896,9 @@
   </w:style>
   <w:style w:type="numbering" w:default="1" w:styleId="NoList">
     <w:name w:val="No List"/>
+    <w:uiPriority w:val="99"/>
     <w:semiHidden/>
+    <w:unhideWhenUsed/>
   </w:style>
   <w:style w:type="paragraph" w:customStyle="1" w:styleId="IEEEAuthorName">
     <w:name w:val="IEEE Author Name"/>
@@ -5220,7 +3599,7 @@
 </file>
 
 <file path=customXml/itemProps1.xml><?xml version="1.0" encoding="utf-8"?>
-<ds:datastoreItem xmlns:ds="http://schemas.openxmlformats.org/officeDocument/2006/customXml" ds:itemID="{A2192AAF-F883-824F-901E-2E4F72F61075}">
+<ds:datastoreItem xmlns:ds="http://schemas.openxmlformats.org/officeDocument/2006/customXml" ds:itemID="{20DFA83D-711B-A547-893F-D24467D3C07F}">
   <ds:schemaRefs>
     <ds:schemaRef ds:uri="http://schemas.openxmlformats.org/officeDocument/2006/bibliography"/>
   </ds:schemaRefs>

</xml_diff>

<commit_message>
finish working on part 3 of lab 1 report
</commit_message>
<xml_diff>
--- a/DLD Lab/Ex 1/Ex1.docx
+++ b/DLD Lab/Ex 1/Ex1.docx
@@ -46,20 +46,10 @@
         <w:spacing w:after="0"/>
         <w:ind w:left="720"/>
       </w:pPr>
-      <w:proofErr w:type="spellStart"/>
       <w:r>
         <w:lastRenderedPageBreak/>
-        <w:t>Nazanin</w:t>
-      </w:r>
-      <w:proofErr w:type="spellEnd"/>
-      <w:r>
-        <w:t xml:space="preserve"> </w:t>
-      </w:r>
-      <w:proofErr w:type="spellStart"/>
-      <w:r>
-        <w:t>Sabri</w:t>
-      </w:r>
-      <w:proofErr w:type="spellEnd"/>
+        <w:t>Nazanin Sabri</w:t>
+      </w:r>
     </w:p>
     <w:p>
       <w:pPr>
@@ -99,7 +89,6 @@
           <w:lang w:val="en-GB" w:eastAsia="en-GB"/>
         </w:rPr>
       </w:pPr>
-      <w:proofErr w:type="gramStart"/>
       <w:r>
         <w:rPr>
           <w:i/>
@@ -112,7 +101,6 @@
         </w:rPr>
         <w:t>nazanin.sabrii@gmail.com</w:t>
       </w:r>
-      <w:proofErr w:type="gramEnd"/>
     </w:p>
     <w:p>
       <w:pPr>
@@ -120,20 +108,10 @@
         <w:spacing w:after="0"/>
         <w:ind w:left="720"/>
       </w:pPr>
-      <w:proofErr w:type="spellStart"/>
       <w:r>
         <w:lastRenderedPageBreak/>
-        <w:t>Nima</w:t>
-      </w:r>
-      <w:proofErr w:type="spellEnd"/>
-      <w:r>
-        <w:t xml:space="preserve"> </w:t>
-      </w:r>
-      <w:proofErr w:type="spellStart"/>
-      <w:r>
-        <w:t>Jarrahiyan</w:t>
-      </w:r>
-      <w:proofErr w:type="spellEnd"/>
+        <w:t>Nima Jarrahiyan</w:t>
+      </w:r>
     </w:p>
     <w:p>
       <w:pPr>
@@ -173,7 +151,6 @@
           <w:lang w:val="en-GB" w:eastAsia="en-GB"/>
         </w:rPr>
       </w:pPr>
-      <w:proofErr w:type="gramStart"/>
       <w:r>
         <w:rPr>
           <w:i/>
@@ -186,7 +163,6 @@
         </w:rPr>
         <w:t>jarrahian.nima76@gmail.com</w:t>
       </w:r>
-      <w:proofErr w:type="gramEnd"/>
     </w:p>
     <w:p>
       <w:pPr>
@@ -498,27 +474,14 @@
       <w:r>
         <w:t xml:space="preserve">Fig. </w:t>
       </w:r>
-      <w:r>
-        <w:fldChar w:fldCharType="begin"/>
-      </w:r>
-      <w:r>
-        <w:instrText xml:space="preserve"> SEQ Fig. \* ARABIC  \* MERGEFORMAT </w:instrText>
-      </w:r>
-      <w:r>
-        <w:fldChar w:fldCharType="separate"/>
-      </w:r>
-      <w:r>
-        <w:rPr>
-          <w:noProof/>
-        </w:rPr>
-        <w:t>1</w:t>
-      </w:r>
-      <w:r>
-        <w:rPr>
-          <w:noProof/>
-        </w:rPr>
-        <w:fldChar w:fldCharType="end"/>
-      </w:r>
+      <w:fldSimple w:instr=" SEQ Fig. \* ARABIC  \* MERGEFORMAT ">
+        <w:r>
+          <w:rPr>
+            <w:noProof/>
+          </w:rPr>
+          <w:t>1</w:t>
+        </w:r>
+      </w:fldSimple>
       <w:r>
         <w:t xml:space="preserve"> Example</w:t>
       </w:r>
@@ -631,21 +594,7 @@
         <w:rPr>
           <w:rFonts w:ascii="Times" w:hAnsi="Times"/>
         </w:rPr>
-        <w:t xml:space="preserve">10 </w:t>
-      </w:r>
-      <w:proofErr w:type="spellStart"/>
-      <w:r>
-        <w:rPr>
-          <w:rFonts w:ascii="Times" w:hAnsi="Times"/>
-        </w:rPr>
-        <w:t>KOhm</w:t>
-      </w:r>
-      <w:proofErr w:type="spellEnd"/>
-      <w:r>
-        <w:rPr>
-          <w:rFonts w:ascii="Times" w:hAnsi="Times"/>
-        </w:rPr>
-        <w:t xml:space="preserve">, f = </w:t>
+        <w:t xml:space="preserve">10 KOhm, f = </w:t>
       </w:r>
     </w:p>
     <w:p>
@@ -660,21 +609,7 @@
         <w:rPr>
           <w:rFonts w:ascii="Times" w:hAnsi="Times"/>
         </w:rPr>
-        <w:t xml:space="preserve">100 </w:t>
-      </w:r>
-      <w:proofErr w:type="spellStart"/>
-      <w:r>
-        <w:rPr>
-          <w:rFonts w:ascii="Times" w:hAnsi="Times"/>
-        </w:rPr>
-        <w:t>KOhm</w:t>
-      </w:r>
-      <w:proofErr w:type="spellEnd"/>
-      <w:r>
-        <w:rPr>
-          <w:rFonts w:ascii="Times" w:hAnsi="Times"/>
-        </w:rPr>
-        <w:t xml:space="preserve">, f = </w:t>
+        <w:t xml:space="preserve">100 KOhm, f = </w:t>
       </w:r>
     </w:p>
     <w:p>
@@ -760,15 +695,7 @@
         <w:pStyle w:val="IEEEParagraph"/>
       </w:pPr>
       <w:r>
-        <w:t xml:space="preserve">In order to work with the FPGA, we need to make sure that </w:t>
-      </w:r>
-      <w:proofErr w:type="gramStart"/>
-      <w:r>
-        <w:t>the</w:t>
-      </w:r>
-      <w:proofErr w:type="gramEnd"/>
-      <w:r>
-        <w:t xml:space="preserve"> input signal is a steady square signal of 3.3 volts.</w:t>
+        <w:t>In order to work with the FPGA, we need to make sure that the input signal is a steady square signal of 3.3 volts.</w:t>
       </w:r>
     </w:p>
     <w:p>
@@ -922,10 +849,17 @@
         </w:rPr>
         <w:t xml:space="preserve"> many local (FPGA) clock cycles our signal was.</w:t>
       </w:r>
+      <w:r>
+        <w:rPr>
+          <w:lang w:val="en-GB"/>
+        </w:rPr>
+        <w:t xml:space="preserve"> The calculation that proves the display was correct is shown bellow:</w:t>
+      </w:r>
     </w:p>
     <w:p>
       <w:pPr>
         <w:pStyle w:val="IEEEParagraph"/>
+        <w:jc w:val="center"/>
         <w:rPr>
           <w:lang w:val="en-GB"/>
         </w:rPr>
@@ -934,7 +868,98 @@
         <w:rPr>
           <w:lang w:val="en-GB"/>
         </w:rPr>
+        <w:t xml:space="preserve">Delay time of the oscillator = </w:t>
+      </w:r>
+      <w:r>
+        <w:rPr>
+          <w:lang w:val="en-GB"/>
+        </w:rPr>
+        <w:t>1.7 * 20ns</w:t>
+      </w:r>
+    </w:p>
+    <w:p>
+      <w:pPr>
+        <w:pStyle w:val="IEEEParagraph"/>
+        <w:jc w:val="center"/>
+        <w:rPr>
+          <w:lang w:val="en-GB"/>
+        </w:rPr>
+      </w:pPr>
+      <w:r>
+        <w:rPr>
+          <w:lang w:val="en-GB"/>
+        </w:rPr>
+        <w:t>Frequency of the oscillator = 29 MHz</w:t>
+      </w:r>
+    </w:p>
+    <w:p>
+      <w:pPr>
+        <w:pStyle w:val="IEEEParagraph"/>
+        <w:jc w:val="left"/>
+        <w:rPr>
+          <w:lang w:val="en-GB"/>
+        </w:rPr>
+      </w:pPr>
+      <w:r>
+        <w:rPr>
+          <w:lang w:val="en-GB"/>
+        </w:rPr>
         <w:lastRenderedPageBreak/>
+        <w:t xml:space="preserve">This frequency was supposed to be divided of 113 making the divided result 0.26 </w:t>
+      </w:r>
+      <w:r>
+        <w:rPr>
+          <w:lang w:val="en-GB"/>
+        </w:rPr>
+        <w:t xml:space="preserve">MHz. The delay time of the output of the counter was 2 * 2 microseconds. Making the frequency of the counter 0.25 MHz. </w:t>
+      </w:r>
+    </w:p>
+    <w:p>
+      <w:pPr>
+        <w:pStyle w:val="IEEEParagraph"/>
+        <w:jc w:val="left"/>
+        <w:rPr>
+          <w:lang w:val="en-GB"/>
+        </w:rPr>
+      </w:pPr>
+      <w:r>
+        <w:rPr>
+          <w:lang w:val="en-GB"/>
+        </w:rPr>
+        <w:t xml:space="preserve">The inside clock frequency of the </w:t>
+      </w:r>
+      <w:r>
+        <w:rPr>
+          <w:lang w:val="en-GB"/>
+        </w:rPr>
+        <w:t xml:space="preserve">FPGA is 50 Hz. Making our counter output frequency 200 </w:t>
+      </w:r>
+      <w:r>
+        <w:rPr>
+          <w:lang w:val="en-GB"/>
+        </w:rPr>
+        <w:t>of</w:t>
+      </w:r>
+      <w:bookmarkStart w:id="0" w:name="_GoBack"/>
+      <w:bookmarkEnd w:id="0"/>
+      <w:r>
+        <w:rPr>
+          <w:lang w:val="en-GB"/>
+        </w:rPr>
+        <w:t xml:space="preserve"> the FPGA clock frequency.</w:t>
+      </w:r>
+    </w:p>
+    <w:p>
+      <w:pPr>
+        <w:pStyle w:val="IEEEParagraph"/>
+        <w:rPr>
+          <w:lang w:val="en-GB"/>
+        </w:rPr>
+      </w:pPr>
+      <w:r>
+        <w:rPr>
+          <w:lang w:val="en-GB"/>
+        </w:rPr>
         <w:t xml:space="preserve"> </w:t>
       </w:r>
       <w:r>
@@ -1010,27 +1035,14 @@
       <w:r>
         <w:t xml:space="preserve">Fig. </w:t>
       </w:r>
-      <w:r>
-        <w:fldChar w:fldCharType="begin"/>
-      </w:r>
-      <w:r>
-        <w:instrText xml:space="preserve"> SEQ Fig. \* ARABIC  \* MERGEFORMAT </w:instrText>
-      </w:r>
-      <w:r>
-        <w:fldChar w:fldCharType="separate"/>
-      </w:r>
-      <w:r>
-        <w:rPr>
-          <w:noProof/>
-        </w:rPr>
-        <w:t>2</w:t>
-      </w:r>
-      <w:r>
-        <w:rPr>
-          <w:noProof/>
-        </w:rPr>
-        <w:fldChar w:fldCharType="end"/>
-      </w:r>
+      <w:fldSimple w:instr=" SEQ Fig. \* ARABIC  \* MERGEFORMAT ">
+        <w:r>
+          <w:rPr>
+            <w:noProof/>
+          </w:rPr>
+          <w:t>2</w:t>
+        </w:r>
+      </w:fldSimple>
       <w:r>
         <w:t xml:space="preserve"> Display</w:t>
       </w:r>
@@ -1046,8 +1058,6 @@
           <w:numId w:val="0"/>
         </w:numPr>
       </w:pPr>
-      <w:bookmarkStart w:id="0" w:name="_GoBack"/>
-      <w:bookmarkEnd w:id="0"/>
     </w:p>
     <w:sectPr>
       <w:type w:val="continuous"/>
@@ -1065,7 +1075,7 @@
   <w:abstractNum w:abstractNumId="0">
     <w:nsid w:val="FFFFFF1D"/>
     <w:multiLevelType w:val="multilevel"/>
-    <w:tmpl w:val="0616D706"/>
+    <w:tmpl w:val="42CACB20"/>
     <w:lvl w:ilvl="0">
       <w:start w:val="1"/>
       <w:numFmt w:val="bullet"/>
@@ -3599,7 +3609,7 @@
 </file>
 
 <file path=customXml/itemProps1.xml><?xml version="1.0" encoding="utf-8"?>
-<ds:datastoreItem xmlns:ds="http://schemas.openxmlformats.org/officeDocument/2006/customXml" ds:itemID="{20DFA83D-711B-A547-893F-D24467D3C07F}">
+<ds:datastoreItem xmlns:ds="http://schemas.openxmlformats.org/officeDocument/2006/customXml" ds:itemID="{DCDC544C-D62A-4646-94AF-7E54935B6D58}">
   <ds:schemaRefs>
     <ds:schemaRef ds:uri="http://schemas.openxmlformats.org/officeDocument/2006/bibliography"/>
   </ds:schemaRefs>

</xml_diff>